<commit_message>
map plc toegevoegd voor PLC bestande
</commit_message>
<xml_diff>
--- a/Paper/TheRealPaper.docx
+++ b/Paper/TheRealPaper.docx
@@ -142,7 +142,7 @@
     </w:p>
     <w:p>
       <w:pPr>
-        <w:pStyle w:val="Titel"/>
+        <w:pStyle w:val="Title"/>
       </w:pPr>
       <w:r>
         <w:t>En-Ocean</w:t>
@@ -302,7 +302,7 @@
     </w:p>
     <w:tbl>
       <w:tblPr>
-        <w:tblStyle w:val="Tabelraster"/>
+        <w:tblStyle w:val="TableGrid"/>
         <w:tblW w:w="0" w:type="auto"/>
         <w:tblLook w:val="04A0" w:firstRow="1" w:lastRow="0" w:firstColumn="1" w:lastColumn="0" w:noHBand="0" w:noVBand="1"/>
       </w:tblPr>
@@ -323,48 +323,48 @@
           <w:p>
             <w:pPr>
               <w:rPr>
-                <w:rStyle w:val="Zwaar"/>
+                <w:rStyle w:val="Strong"/>
                 <w:lang w:val="nl-NL"/>
               </w:rPr>
             </w:pPr>
             <w:r>
               <w:rPr>
-                <w:rStyle w:val="Zwaar"/>
+                <w:rStyle w:val="Strong"/>
                 <w:lang w:val="nl-NL"/>
               </w:rPr>
               <w:t>Abstract</w:t>
             </w:r>
             <w:r>
               <w:rPr>
-                <w:rStyle w:val="Zwaar"/>
+                <w:rStyle w:val="Strong"/>
                 <w:lang w:val="nl-NL"/>
               </w:rPr>
               <w:t xml:space="preserve"> [Deel </w:t>
             </w:r>
             <w:r>
               <w:rPr>
-                <w:rStyle w:val="Zwaar"/>
+                <w:rStyle w:val="Strong"/>
                 <w:lang w:val="nl-NL"/>
               </w:rPr>
               <w:t xml:space="preserve">3 </w:t>
             </w:r>
             <w:r>
               <w:rPr>
-                <w:rStyle w:val="Zwaar"/>
+                <w:rStyle w:val="Strong"/>
                 <w:lang w:val="nl-NL"/>
               </w:rPr>
               <w:t xml:space="preserve">+ </w:t>
             </w:r>
             <w:r>
               <w:rPr>
-                <w:rStyle w:val="Zwaar"/>
+                <w:rStyle w:val="Strong"/>
                 <w:lang w:val="nl-NL"/>
               </w:rPr>
               <w:t>4</w:t>
             </w:r>
             <w:r>
               <w:rPr>
-                <w:rStyle w:val="Zwaar"/>
+                <w:rStyle w:val="Strong"/>
                 <w:lang w:val="nl-NL"/>
               </w:rPr>
               <w:t>]</w:t>
@@ -485,7 +485,7 @@
           <w:p>
             <w:pPr>
               <w:rPr>
-                <w:rStyle w:val="Zwaar"/>
+                <w:rStyle w:val="Strong"/>
                 <w:lang w:val="nl-NL"/>
               </w:rPr>
             </w:pPr>
@@ -523,7 +523,7 @@
       <w:sdtContent>
         <w:p>
           <w:pPr>
-            <w:pStyle w:val="Titel"/>
+            <w:pStyle w:val="Title"/>
           </w:pPr>
           <w:r>
             <w:rPr>
@@ -534,7 +534,7 @@
         </w:p>
         <w:p>
           <w:pPr>
-            <w:pStyle w:val="Inhopg1"/>
+            <w:pStyle w:val="TOC1"/>
             <w:tabs>
               <w:tab w:val="right" w:leader="dot" w:pos="9016"/>
             </w:tabs>
@@ -613,7 +613,7 @@
         </w:p>
         <w:p>
           <w:pPr>
-            <w:pStyle w:val="Inhopg1"/>
+            <w:pStyle w:val="TOC1"/>
             <w:tabs>
               <w:tab w:val="right" w:leader="dot" w:pos="9016"/>
             </w:tabs>
@@ -684,7 +684,7 @@
         </w:p>
         <w:p>
           <w:pPr>
-            <w:pStyle w:val="Inhopg2"/>
+            <w:pStyle w:val="TOC2"/>
             <w:tabs>
               <w:tab w:val="right" w:leader="dot" w:pos="9016"/>
             </w:tabs>
@@ -753,7 +753,7 @@
         </w:p>
         <w:p>
           <w:pPr>
-            <w:pStyle w:val="Inhopg2"/>
+            <w:pStyle w:val="TOC2"/>
             <w:tabs>
               <w:tab w:val="right" w:leader="dot" w:pos="9016"/>
             </w:tabs>
@@ -822,7 +822,7 @@
         </w:p>
         <w:p>
           <w:pPr>
-            <w:pStyle w:val="Inhopg2"/>
+            <w:pStyle w:val="TOC2"/>
             <w:tabs>
               <w:tab w:val="right" w:leader="dot" w:pos="9016"/>
             </w:tabs>
@@ -891,7 +891,7 @@
         </w:p>
         <w:p>
           <w:pPr>
-            <w:pStyle w:val="Inhopg1"/>
+            <w:pStyle w:val="TOC1"/>
             <w:tabs>
               <w:tab w:val="right" w:leader="dot" w:pos="9016"/>
             </w:tabs>
@@ -962,7 +962,7 @@
         </w:p>
         <w:p>
           <w:pPr>
-            <w:pStyle w:val="Inhopg2"/>
+            <w:pStyle w:val="TOC2"/>
             <w:tabs>
               <w:tab w:val="right" w:leader="dot" w:pos="9016"/>
             </w:tabs>
@@ -1031,7 +1031,7 @@
         </w:p>
         <w:p>
           <w:pPr>
-            <w:pStyle w:val="Inhopg1"/>
+            <w:pStyle w:val="TOC1"/>
             <w:tabs>
               <w:tab w:val="right" w:leader="dot" w:pos="9016"/>
             </w:tabs>
@@ -1102,7 +1102,7 @@
         </w:p>
         <w:p>
           <w:pPr>
-            <w:pStyle w:val="Inhopg1"/>
+            <w:pStyle w:val="TOC1"/>
             <w:tabs>
               <w:tab w:val="right" w:leader="dot" w:pos="9016"/>
             </w:tabs>
@@ -1173,7 +1173,7 @@
         </w:p>
         <w:p>
           <w:pPr>
-            <w:pStyle w:val="Inhopg1"/>
+            <w:pStyle w:val="TOC1"/>
             <w:tabs>
               <w:tab w:val="right" w:leader="dot" w:pos="9016"/>
             </w:tabs>
@@ -1251,7 +1251,7 @@
         </w:p>
         <w:p>
           <w:pPr>
-            <w:pStyle w:val="Inhopg1"/>
+            <w:pStyle w:val="TOC1"/>
             <w:tabs>
               <w:tab w:val="right" w:leader="dot" w:pos="9016"/>
             </w:tabs>
@@ -1338,7 +1338,7 @@
     </w:p>
     <w:p>
       <w:pPr>
-        <w:pStyle w:val="Kop1"/>
+        <w:pStyle w:val="Heading1"/>
       </w:pPr>
       <w:bookmarkStart w:id="0" w:name="_Toc26826335"/>
       <w:r>
@@ -1450,7 +1450,7 @@
     </w:p>
     <w:p>
       <w:pPr>
-        <w:pStyle w:val="Kop1"/>
+        <w:pStyle w:val="Heading1"/>
         <w:rPr>
           <w:lang w:val="nl-NL"/>
         </w:rPr>
@@ -1479,7 +1479,7 @@
     </w:p>
     <w:p>
       <w:pPr>
-        <w:pStyle w:val="Kop2"/>
+        <w:pStyle w:val="Heading2"/>
         <w:rPr>
           <w:lang w:val="nl-NL"/>
         </w:rPr>
@@ -1504,16 +1504,111 @@
           <w:noProof/>
           <w:lang w:val="nl-BE" w:eastAsia="nl-BE"/>
         </w:rPr>
+        <w:drawing>
+          <wp:anchor distT="0" distB="0" distL="114300" distR="114300" simplePos="0" relativeHeight="251659265" behindDoc="0" locked="0" layoutInCell="1" allowOverlap="1" wp14:anchorId="6972A590" wp14:editId="61A6309A">
+            <wp:simplePos x="0" y="0"/>
+            <wp:positionH relativeFrom="margin">
+              <wp:posOffset>552450</wp:posOffset>
+            </wp:positionH>
+            <wp:positionV relativeFrom="margin">
+              <wp:posOffset>3762375</wp:posOffset>
+            </wp:positionV>
+            <wp:extent cx="4514850" cy="3776345"/>
+            <wp:effectExtent l="0" t="0" r="0" b="0"/>
+            <wp:wrapThrough wrapText="bothSides">
+              <wp:wrapPolygon edited="0">
+                <wp:start x="0" y="0"/>
+                <wp:lineTo x="0" y="21466"/>
+                <wp:lineTo x="21509" y="21466"/>
+                <wp:lineTo x="21509" y="0"/>
+                <wp:lineTo x="0" y="0"/>
+              </wp:wrapPolygon>
+            </wp:wrapThrough>
+            <wp:docPr id="3" name="Afbeelding 3" descr="C:\Users\KoffieJoe\AppData\Local\Microsoft\Windows\INetCache\Content.Word\80538e8f0c59245180af5688ff038fd1.png"/>
+            <wp:cNvGraphicFramePr>
+              <a:graphicFrameLocks xmlns:a="http://schemas.openxmlformats.org/drawingml/2006/main" noChangeAspect="1"/>
+            </wp:cNvGraphicFramePr>
+            <a:graphic xmlns:a="http://schemas.openxmlformats.org/drawingml/2006/main">
+              <a:graphicData uri="http://schemas.openxmlformats.org/drawingml/2006/picture">
+                <pic:pic xmlns:pic="http://schemas.openxmlformats.org/drawingml/2006/picture">
+                  <pic:nvPicPr>
+                    <pic:cNvPr id="0" name="Picture 3" descr="C:\Users\KoffieJoe\AppData\Local\Microsoft\Windows\INetCache\Content.Word\80538e8f0c59245180af5688ff038fd1.png"/>
+                    <pic:cNvPicPr>
+                      <a:picLocks noChangeAspect="1" noChangeArrowheads="1"/>
+                    </pic:cNvPicPr>
+                  </pic:nvPicPr>
+                  <pic:blipFill>
+                    <a:blip r:embed="rId11">
+                      <a:extLst>
+                        <a:ext uri="{28A0092B-C50C-407E-A947-70E740481C1C}">
+                          <a14:useLocalDpi xmlns:a14="http://schemas.microsoft.com/office/drawing/2010/main" val="0"/>
+                        </a:ext>
+                      </a:extLst>
+                    </a:blip>
+                    <a:srcRect/>
+                    <a:stretch>
+                      <a:fillRect/>
+                    </a:stretch>
+                  </pic:blipFill>
+                  <pic:spPr bwMode="auto">
+                    <a:xfrm>
+                      <a:off x="0" y="0"/>
+                      <a:ext cx="4514850" cy="3776345"/>
+                    </a:xfrm>
+                    <a:prstGeom prst="rect">
+                      <a:avLst/>
+                    </a:prstGeom>
+                    <a:noFill/>
+                    <a:ln>
+                      <a:noFill/>
+                    </a:ln>
+                  </pic:spPr>
+                </pic:pic>
+              </a:graphicData>
+            </a:graphic>
+            <wp14:sizeRelH relativeFrom="page">
+              <wp14:pctWidth>0</wp14:pctWidth>
+            </wp14:sizeRelH>
+            <wp14:sizeRelV relativeFrom="page">
+              <wp14:pctHeight>0</wp14:pctHeight>
+            </wp14:sizeRelV>
+          </wp:anchor>
+        </w:drawing>
+      </w:r>
+      <w:r>
+        <w:rPr>
+          <w:lang w:val="nl-NL"/>
+        </w:rPr>
+        <w:t>Voor de sensoren buiten de serre wordt gebruikt gemaakt van sensoren die werken met Sigfox communicatie</w:t>
+      </w:r>
+      <w:r>
+        <w:rPr>
+          <w:lang w:val="nl-NL"/>
+        </w:rPr>
+        <w:t>. De sensor die gebruikt wordt is de ITalks MCS 1608. Deze sensoren kunnen temperatuur en luchtvochtigheid registreren. De informatie wordt doorgestuurd naar een van de masten van Engi. Deze informatie wordt dan via een POST request doorgestuurd naar de PLC.</w:t>
+      </w:r>
+    </w:p>
+    <w:p>
+      <w:pPr>
+        <w:rPr>
+          <w:lang w:val="nl-NL"/>
+        </w:rPr>
+      </w:pPr>
+      <w:r>
+        <w:rPr>
+          <w:noProof/>
+          <w:lang w:val="nl-BE" w:eastAsia="nl-BE"/>
+        </w:rPr>
         <mc:AlternateContent>
           <mc:Choice Requires="wps">
             <w:drawing>
-              <wp:anchor distT="0" distB="0" distL="114300" distR="114300" simplePos="0" relativeHeight="251661313" behindDoc="0" locked="0" layoutInCell="1" allowOverlap="1" wp14:anchorId="2B68998E" wp14:editId="05BA6EFB">
+              <wp:anchor distT="0" distB="0" distL="114300" distR="114300" simplePos="0" relativeHeight="251661313" behindDoc="0" locked="0" layoutInCell="1" allowOverlap="1" wp14:anchorId="2B68998E" wp14:editId="23BE2814">
                 <wp:simplePos x="0" y="0"/>
                 <wp:positionH relativeFrom="margin">
-                  <wp:align>center</wp:align>
+                  <wp:posOffset>798830</wp:posOffset>
                 </wp:positionH>
                 <wp:positionV relativeFrom="paragraph">
-                  <wp:posOffset>4939418</wp:posOffset>
+                  <wp:posOffset>4783455</wp:posOffset>
                 </wp:positionV>
                 <wp:extent cx="4298950" cy="635"/>
                 <wp:effectExtent l="0" t="0" r="6350" b="0"/>
@@ -1544,7 +1639,7 @@
                         <w:txbxContent>
                           <w:p>
                             <w:pPr>
-                              <w:pStyle w:val="Bijschrift"/>
+                              <w:pStyle w:val="Caption"/>
                               <w:rPr>
                                 <w:noProof/>
                               </w:rPr>
@@ -1552,14 +1647,27 @@
                             <w:r>
                               <w:t xml:space="preserve">Figuur </w:t>
                             </w:r>
-                            <w:fldSimple w:instr=" SEQ Figuur \* ARABIC ">
-                              <w:r>
-                                <w:rPr>
-                                  <w:noProof/>
-                                </w:rPr>
-                                <w:t>1</w:t>
-                              </w:r>
-                            </w:fldSimple>
+                            <w:r>
+                              <w:fldChar w:fldCharType="begin"/>
+                            </w:r>
+                            <w:r>
+                              <w:instrText xml:space="preserve"> SEQ Figuur \* ARABIC </w:instrText>
+                            </w:r>
+                            <w:r>
+                              <w:fldChar w:fldCharType="separate"/>
+                            </w:r>
+                            <w:r>
+                              <w:rPr>
+                                <w:noProof/>
+                              </w:rPr>
+                              <w:t>1</w:t>
+                            </w:r>
+                            <w:r>
+                              <w:rPr>
+                                <w:noProof/>
+                              </w:rPr>
+                              <w:fldChar w:fldCharType="end"/>
+                            </w:r>
                             <w:r>
                               <w:t>: flowchart slimme serre</w:t>
                             </w:r>
@@ -1584,12 +1692,12 @@
                 <v:stroke joinstyle="miter"/>
                 <v:path gradientshapeok="t" o:connecttype="rect"/>
               </v:shapetype>
-              <v:shape id="Tekstvak 4" o:spid="_x0000_s1026" type="#_x0000_t202" style="position:absolute;margin-left:0;margin-top:388.95pt;width:338.5pt;height:.05pt;z-index:251661313;visibility:visible;mso-wrap-style:square;mso-wrap-distance-left:9pt;mso-wrap-distance-top:0;mso-wrap-distance-right:9pt;mso-wrap-distance-bottom:0;mso-position-horizontal:center;mso-position-horizontal-relative:margin;mso-position-vertical:absolute;mso-position-vertical-relative:text;v-text-anchor:top" o:gfxdata="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" stroked="f">
+              <v:shape id="Tekstvak 4" o:spid="_x0000_s1026" type="#_x0000_t202" style="position:absolute;margin-left:62.9pt;margin-top:376.65pt;width:338.5pt;height:.05pt;z-index:251661313;visibility:visible;mso-wrap-style:square;mso-wrap-distance-left:9pt;mso-wrap-distance-top:0;mso-wrap-distance-right:9pt;mso-wrap-distance-bottom:0;mso-position-horizontal:absolute;mso-position-horizontal-relative:margin;mso-position-vertical:absolute;mso-position-vertical-relative:text;v-text-anchor:top" o:gfxdata="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" stroked="f">
                 <v:textbox style="mso-fit-shape-to-text:t" inset="0,0,0,0">
                   <w:txbxContent>
                     <w:p>
                       <w:pPr>
-                        <w:pStyle w:val="Bijschrift"/>
+                        <w:pStyle w:val="Caption"/>
                         <w:rPr>
                           <w:noProof/>
                         </w:rPr>
@@ -1597,14 +1705,27 @@
                       <w:r>
                         <w:t xml:space="preserve">Figuur </w:t>
                       </w:r>
-                      <w:fldSimple w:instr=" SEQ Figuur \* ARABIC ">
-                        <w:r>
-                          <w:rPr>
-                            <w:noProof/>
-                          </w:rPr>
-                          <w:t>1</w:t>
-                        </w:r>
-                      </w:fldSimple>
+                      <w:r>
+                        <w:fldChar w:fldCharType="begin"/>
+                      </w:r>
+                      <w:r>
+                        <w:instrText xml:space="preserve"> SEQ Figuur \* ARABIC </w:instrText>
+                      </w:r>
+                      <w:r>
+                        <w:fldChar w:fldCharType="separate"/>
+                      </w:r>
+                      <w:r>
+                        <w:rPr>
+                          <w:noProof/>
+                        </w:rPr>
+                        <w:t>1</w:t>
+                      </w:r>
+                      <w:r>
+                        <w:rPr>
+                          <w:noProof/>
+                        </w:rPr>
+                        <w:fldChar w:fldCharType="end"/>
+                      </w:r>
                       <w:r>
                         <w:t>: flowchart slimme serre</w:t>
                       </w:r>
@@ -1619,88 +1740,14 @@
       </w:r>
       <w:r>
         <w:rPr>
-          <w:noProof/>
-          <w:lang w:val="nl-BE" w:eastAsia="nl-BE"/>
-        </w:rPr>
-        <w:drawing>
-          <wp:anchor distT="0" distB="0" distL="114300" distR="114300" simplePos="0" relativeHeight="251659265" behindDoc="0" locked="0" layoutInCell="1" allowOverlap="1" wp14:anchorId="6972A590" wp14:editId="75C53C5F">
-            <wp:simplePos x="0" y="0"/>
-            <wp:positionH relativeFrom="margin">
-              <wp:align>center</wp:align>
-            </wp:positionH>
-            <wp:positionV relativeFrom="margin">
-              <wp:posOffset>4073051</wp:posOffset>
-            </wp:positionV>
-            <wp:extent cx="4298950" cy="3596005"/>
-            <wp:effectExtent l="0" t="0" r="6350" b="4445"/>
-            <wp:wrapTopAndBottom/>
-            <wp:docPr id="3" name="Afbeelding 3" descr="C:\Users\KoffieJoe\AppData\Local\Microsoft\Windows\INetCache\Content.Word\80538e8f0c59245180af5688ff038fd1.png"/>
-            <wp:cNvGraphicFramePr>
-              <a:graphicFrameLocks xmlns:a="http://schemas.openxmlformats.org/drawingml/2006/main" noChangeAspect="1"/>
-            </wp:cNvGraphicFramePr>
-            <a:graphic xmlns:a="http://schemas.openxmlformats.org/drawingml/2006/main">
-              <a:graphicData uri="http://schemas.openxmlformats.org/drawingml/2006/picture">
-                <pic:pic xmlns:pic="http://schemas.openxmlformats.org/drawingml/2006/picture">
-                  <pic:nvPicPr>
-                    <pic:cNvPr id="0" name="Picture 3" descr="C:\Users\KoffieJoe\AppData\Local\Microsoft\Windows\INetCache\Content.Word\80538e8f0c59245180af5688ff038fd1.png"/>
-                    <pic:cNvPicPr>
-                      <a:picLocks noChangeAspect="1" noChangeArrowheads="1"/>
-                    </pic:cNvPicPr>
-                  </pic:nvPicPr>
-                  <pic:blipFill>
-                    <a:blip r:embed="rId11">
-                      <a:extLst>
-                        <a:ext uri="{28A0092B-C50C-407E-A947-70E740481C1C}">
-                          <a14:useLocalDpi xmlns:a14="http://schemas.microsoft.com/office/drawing/2010/main" val="0"/>
-                        </a:ext>
-                      </a:extLst>
-                    </a:blip>
-                    <a:srcRect/>
-                    <a:stretch>
-                      <a:fillRect/>
-                    </a:stretch>
-                  </pic:blipFill>
-                  <pic:spPr bwMode="auto">
-                    <a:xfrm>
-                      <a:off x="0" y="0"/>
-                      <a:ext cx="4298950" cy="3596005"/>
-                    </a:xfrm>
-                    <a:prstGeom prst="rect">
-                      <a:avLst/>
-                    </a:prstGeom>
-                    <a:noFill/>
-                    <a:ln>
-                      <a:noFill/>
-                    </a:ln>
-                  </pic:spPr>
-                </pic:pic>
-              </a:graphicData>
-            </a:graphic>
-            <wp14:sizeRelH relativeFrom="page">
-              <wp14:pctWidth>0</wp14:pctWidth>
-            </wp14:sizeRelH>
-            <wp14:sizeRelV relativeFrom="page">
-              <wp14:pctHeight>0</wp14:pctHeight>
-            </wp14:sizeRelV>
-          </wp:anchor>
-        </w:drawing>
-      </w:r>
-      <w:r>
-        <w:rPr>
-          <w:lang w:val="nl-NL"/>
-        </w:rPr>
-        <w:t>Voor de sensoren buiten de serre wordt gebruikt gemaakt van sensoren die werken met Sigfox communicatie</w:t>
-      </w:r>
-      <w:r>
-        <w:rPr>
-          <w:lang w:val="nl-NL"/>
-        </w:rPr>
-        <w:t>. De sensor die gebruikt wordt is de ITalks MCS 1608. Deze sensoren kunnen temperatuur en luchtvochtigheid registreren. De informatie wordt doorgestuurd naar een van de masten van Engi. Deze informatie wordt dan via een POST request doorgestuurd naar de PLC.</w:t>
+          <w:lang w:val="nl-NL"/>
+        </w:rPr>
+        <w:br w:type="page"/>
       </w:r>
     </w:p>
     <w:p>
       <w:pPr>
-        <w:pStyle w:val="Kop2"/>
+        <w:pStyle w:val="Heading2"/>
         <w:rPr>
           <w:lang w:val="nl-NL"/>
         </w:rPr>
@@ -1717,19 +1764,35 @@
     </w:p>
     <w:p>
       <w:pPr>
-        <w:pStyle w:val="Kop2"/>
-        <w:rPr>
-          <w:lang w:val="nl-NL"/>
-        </w:rPr>
-      </w:pPr>
-      <w:bookmarkStart w:id="4" w:name="_Toc26826339"/>
+        <w:ind w:left="360"/>
+        <w:rPr>
+          <w:lang w:val="nl-NL"/>
+        </w:rPr>
+      </w:pPr>
+      <w:r>
+        <w:rPr>
+          <w:lang w:val="nl-NL"/>
+        </w:rPr>
+        <w:t>Voor de PL</w:t>
+      </w:r>
+      <w:bookmarkStart w:id="4" w:name="_GoBack"/>
+      <w:bookmarkEnd w:id="4"/>
+    </w:p>
+    <w:p>
+      <w:pPr>
+        <w:pStyle w:val="Heading2"/>
+        <w:rPr>
+          <w:lang w:val="nl-NL"/>
+        </w:rPr>
+      </w:pPr>
+      <w:bookmarkStart w:id="5" w:name="_Toc26826339"/>
       <w:r>
         <w:rPr>
           <w:lang w:val="nl-NL"/>
         </w:rPr>
         <w:t>Raspberry Pi</w:t>
       </w:r>
-      <w:bookmarkEnd w:id="4"/>
+      <w:bookmarkEnd w:id="5"/>
     </w:p>
     <w:p>
       <w:pPr>
@@ -1918,7 +1981,7 @@
                         <w:txbxContent>
                           <w:p>
                             <w:pPr>
-                              <w:pStyle w:val="Bijschrift"/>
+                              <w:pStyle w:val="Caption"/>
                               <w:rPr>
                                 <w:noProof/>
                               </w:rPr>
@@ -1951,7 +2014,7 @@
                   <w:txbxContent>
                     <w:p>
                       <w:pPr>
-                        <w:pStyle w:val="Bijschrift"/>
+                        <w:pStyle w:val="Caption"/>
                         <w:rPr>
                           <w:noProof/>
                         </w:rPr>
@@ -2081,7 +2144,7 @@
                         <w:txbxContent>
                           <w:p>
                             <w:pPr>
-                              <w:pStyle w:val="Bijschrift"/>
+                              <w:pStyle w:val="Caption"/>
                               <w:rPr>
                                 <w:noProof/>
                               </w:rPr>
@@ -2117,7 +2180,7 @@
                   <w:txbxContent>
                     <w:p>
                       <w:pPr>
-                        <w:pStyle w:val="Bijschrift"/>
+                        <w:pStyle w:val="Caption"/>
                         <w:rPr>
                           <w:noProof/>
                         </w:rPr>
@@ -2319,15 +2382,7 @@
         <w:rPr>
           <w:lang w:val="nl-NL"/>
         </w:rPr>
-        <w:t>Op dit basis principe wordt het ontvangen van</w:t>
-      </w:r>
-      <w:bookmarkStart w:id="5" w:name="_GoBack"/>
-      <w:bookmarkEnd w:id="5"/>
-      <w:r>
-        <w:rPr>
-          <w:lang w:val="nl-NL"/>
-        </w:rPr>
-        <w:t xml:space="preserve"> data van de PLC gebaseerd.</w:t>
+        <w:t>Op dit basis principe wordt het ontvangen van data van de PLC gebaseerd.</w:t>
       </w:r>
     </w:p>
     <w:p>
@@ -2389,7 +2444,7 @@
                         <w:txbxContent>
                           <w:p>
                             <w:pPr>
-                              <w:pStyle w:val="Bijschrift"/>
+                              <w:pStyle w:val="Caption"/>
                               <w:rPr>
                                 <w:noProof/>
                               </w:rPr>
@@ -2428,7 +2483,7 @@
                   <w:txbxContent>
                     <w:p>
                       <w:pPr>
-                        <w:pStyle w:val="Bijschrift"/>
+                        <w:pStyle w:val="Caption"/>
                         <w:rPr>
                           <w:noProof/>
                         </w:rPr>
@@ -2500,7 +2555,7 @@
     </w:p>
     <w:p>
       <w:pPr>
-        <w:pStyle w:val="Kop1"/>
+        <w:pStyle w:val="Heading1"/>
         <w:rPr>
           <w:lang w:val="nl-NL"/>
         </w:rPr>
@@ -2522,7 +2577,7 @@
     </w:p>
     <w:p>
       <w:pPr>
-        <w:pStyle w:val="Kop2"/>
+        <w:pStyle w:val="Heading2"/>
         <w:rPr>
           <w:lang w:val="nl-NL"/>
         </w:rPr>
@@ -2616,7 +2671,7 @@
     </w:p>
     <w:p>
       <w:pPr>
-        <w:pStyle w:val="Bijschrift"/>
+        <w:pStyle w:val="Caption"/>
         <w:rPr>
           <w:lang w:val="nl-NL"/>
         </w:rPr>
@@ -2649,7 +2704,7 @@
     </w:p>
     <w:p>
       <w:pPr>
-        <w:pStyle w:val="Lijstalinea"/>
+        <w:pStyle w:val="ListParagraph"/>
         <w:numPr>
           <w:ilvl w:val="0"/>
           <w:numId w:val="7"/>
@@ -2667,7 +2722,7 @@
     </w:p>
     <w:p>
       <w:pPr>
-        <w:pStyle w:val="Lijstalinea"/>
+        <w:pStyle w:val="ListParagraph"/>
         <w:numPr>
           <w:ilvl w:val="0"/>
           <w:numId w:val="7"/>
@@ -2685,7 +2740,7 @@
     </w:p>
     <w:p>
       <w:pPr>
-        <w:pStyle w:val="Lijstalinea"/>
+        <w:pStyle w:val="ListParagraph"/>
         <w:numPr>
           <w:ilvl w:val="0"/>
           <w:numId w:val="7"/>
@@ -2703,7 +2758,7 @@
     </w:p>
     <w:p>
       <w:pPr>
-        <w:pStyle w:val="Lijstalinea"/>
+        <w:pStyle w:val="ListParagraph"/>
         <w:numPr>
           <w:ilvl w:val="0"/>
           <w:numId w:val="7"/>
@@ -2721,7 +2776,7 @@
     </w:p>
     <w:p>
       <w:pPr>
-        <w:pStyle w:val="Kop1"/>
+        <w:pStyle w:val="Heading1"/>
         <w:rPr>
           <w:lang w:val="nl-NL"/>
         </w:rPr>
@@ -2743,7 +2798,7 @@
     </w:p>
     <w:p>
       <w:pPr>
-        <w:pStyle w:val="Lijstalinea"/>
+        <w:pStyle w:val="ListParagraph"/>
         <w:numPr>
           <w:ilvl w:val="0"/>
           <w:numId w:val="9"/>
@@ -2761,7 +2816,7 @@
     </w:p>
     <w:p>
       <w:pPr>
-        <w:pStyle w:val="Lijstalinea"/>
+        <w:pStyle w:val="ListParagraph"/>
         <w:numPr>
           <w:ilvl w:val="0"/>
           <w:numId w:val="9"/>
@@ -2779,7 +2834,7 @@
     </w:p>
     <w:p>
       <w:pPr>
-        <w:pStyle w:val="Lijstalinea"/>
+        <w:pStyle w:val="ListParagraph"/>
         <w:numPr>
           <w:ilvl w:val="0"/>
           <w:numId w:val="9"/>
@@ -2797,7 +2852,7 @@
     </w:p>
     <w:p>
       <w:pPr>
-        <w:pStyle w:val="Lijstalinea"/>
+        <w:pStyle w:val="ListParagraph"/>
         <w:numPr>
           <w:ilvl w:val="0"/>
           <w:numId w:val="9"/>
@@ -2815,7 +2870,7 @@
     </w:p>
     <w:p>
       <w:pPr>
-        <w:pStyle w:val="Lijstalinea"/>
+        <w:pStyle w:val="ListParagraph"/>
         <w:numPr>
           <w:ilvl w:val="0"/>
           <w:numId w:val="9"/>
@@ -2833,7 +2888,7 @@
     </w:p>
     <w:p>
       <w:pPr>
-        <w:pStyle w:val="Kop1"/>
+        <w:pStyle w:val="Heading1"/>
         <w:rPr>
           <w:lang w:val="nl-NL"/>
         </w:rPr>
@@ -2849,7 +2904,7 @@
     </w:p>
     <w:p>
       <w:pPr>
-        <w:pStyle w:val="Lijstalinea"/>
+        <w:pStyle w:val="ListParagraph"/>
         <w:numPr>
           <w:ilvl w:val="0"/>
           <w:numId w:val="11"/>
@@ -2867,7 +2922,7 @@
     </w:p>
     <w:p>
       <w:pPr>
-        <w:pStyle w:val="Lijstalinea"/>
+        <w:pStyle w:val="ListParagraph"/>
         <w:numPr>
           <w:ilvl w:val="0"/>
           <w:numId w:val="11"/>
@@ -2920,7 +2975,7 @@
       <w:sdtContent>
         <w:p>
           <w:pPr>
-            <w:pStyle w:val="Kop1"/>
+            <w:pStyle w:val="Heading1"/>
           </w:pPr>
           <w:r>
             <w:rPr>
@@ -2985,7 +3040,7 @@
     </w:sdt>
     <w:p>
       <w:pPr>
-        <w:pStyle w:val="Kop1"/>
+        <w:pStyle w:val="Heading1"/>
       </w:pPr>
       <w:bookmarkStart w:id="11" w:name="_Toc26826345"/>
       <w:r>
@@ -2995,7 +3050,7 @@
     </w:p>
     <w:p>
       <w:pPr>
-        <w:pStyle w:val="Lijstalinea"/>
+        <w:pStyle w:val="ListParagraph"/>
         <w:numPr>
           <w:ilvl w:val="0"/>
           <w:numId w:val="13"/>
@@ -4523,7 +4578,7 @@
     <w:lvl w:ilvl="0">
       <w:start w:val="1"/>
       <w:numFmt w:val="decimal"/>
-      <w:pStyle w:val="Kop1"/>
+      <w:pStyle w:val="Heading1"/>
       <w:suff w:val="space"/>
       <w:lvlText w:val="%1."/>
       <w:lvlJc w:val="left"/>
@@ -4537,7 +4592,7 @@
     <w:lvl w:ilvl="1">
       <w:start w:val="1"/>
       <w:numFmt w:val="decimal"/>
-      <w:pStyle w:val="Kop2"/>
+      <w:pStyle w:val="Heading2"/>
       <w:suff w:val="space"/>
       <w:lvlText w:val="%1.%2."/>
       <w:lvlJc w:val="left"/>
@@ -5073,15 +5128,15 @@
     <w:lsdException w:name="Unresolved Mention" w:semiHidden="1" w:unhideWhenUsed="1"/>
     <w:lsdException w:name="Smart Link" w:semiHidden="1" w:unhideWhenUsed="1"/>
   </w:latentStyles>
-  <w:style w:type="paragraph" w:default="1" w:styleId="Standaard">
+  <w:style w:type="paragraph" w:default="1" w:styleId="Normal">
     <w:name w:val="Normal"/>
     <w:qFormat/>
   </w:style>
-  <w:style w:type="paragraph" w:styleId="Kop1">
+  <w:style w:type="paragraph" w:styleId="Heading1">
     <w:name w:val="heading 1"/>
-    <w:basedOn w:val="Standaard"/>
-    <w:next w:val="Standaard"/>
-    <w:link w:val="Kop1Char"/>
+    <w:basedOn w:val="Normal"/>
+    <w:next w:val="Normal"/>
+    <w:link w:val="Heading1Char"/>
     <w:uiPriority w:val="9"/>
     <w:qFormat/>
     <w:rsid w:val="00076663"/>
@@ -5101,11 +5156,11 @@
       <w:szCs w:val="32"/>
     </w:rPr>
   </w:style>
-  <w:style w:type="paragraph" w:styleId="Kop2">
+  <w:style w:type="paragraph" w:styleId="Heading2">
     <w:name w:val="heading 2"/>
-    <w:basedOn w:val="Kop1"/>
-    <w:next w:val="Standaard"/>
-    <w:link w:val="Kop2Char"/>
+    <w:basedOn w:val="Heading1"/>
+    <w:next w:val="Normal"/>
+    <w:link w:val="Heading2Char"/>
     <w:uiPriority w:val="9"/>
     <w:unhideWhenUsed/>
     <w:qFormat/>
@@ -5121,13 +5176,13 @@
       <w:szCs w:val="28"/>
     </w:rPr>
   </w:style>
-  <w:style w:type="character" w:default="1" w:styleId="Standaardalinea-lettertype">
+  <w:style w:type="character" w:default="1" w:styleId="DefaultParagraphFont">
     <w:name w:val="Default Paragraph Font"/>
     <w:uiPriority w:val="1"/>
     <w:semiHidden/>
     <w:unhideWhenUsed/>
   </w:style>
-  <w:style w:type="table" w:default="1" w:styleId="Standaardtabel">
+  <w:style w:type="table" w:default="1" w:styleId="TableNormal">
     <w:name w:val="Normal Table"/>
     <w:uiPriority w:val="99"/>
     <w:semiHidden/>
@@ -5142,16 +5197,16 @@
       </w:tblCellMar>
     </w:tblPr>
   </w:style>
-  <w:style w:type="numbering" w:default="1" w:styleId="Geenlijst">
+  <w:style w:type="numbering" w:default="1" w:styleId="NoList">
     <w:name w:val="No List"/>
     <w:uiPriority w:val="99"/>
     <w:semiHidden/>
     <w:unhideWhenUsed/>
   </w:style>
-  <w:style w:type="character" w:customStyle="1" w:styleId="Kop1Char">
-    <w:name w:val="Kop 1 Char"/>
-    <w:basedOn w:val="Standaardalinea-lettertype"/>
-    <w:link w:val="Kop1"/>
+  <w:style w:type="character" w:customStyle="1" w:styleId="Heading1Char">
+    <w:name w:val="Heading 1 Char"/>
+    <w:basedOn w:val="DefaultParagraphFont"/>
+    <w:link w:val="Heading1"/>
     <w:uiPriority w:val="9"/>
     <w:rsid w:val="00076663"/>
     <w:rPr>
@@ -5161,10 +5216,10 @@
       <w:szCs w:val="32"/>
     </w:rPr>
   </w:style>
-  <w:style w:type="character" w:customStyle="1" w:styleId="Kop2Char">
-    <w:name w:val="Kop 2 Char"/>
-    <w:basedOn w:val="Standaardalinea-lettertype"/>
-    <w:link w:val="Kop2"/>
+  <w:style w:type="character" w:customStyle="1" w:styleId="Heading2Char">
+    <w:name w:val="Heading 2 Char"/>
+    <w:basedOn w:val="DefaultParagraphFont"/>
+    <w:link w:val="Heading2"/>
     <w:uiPriority w:val="9"/>
     <w:rsid w:val="00076663"/>
     <w:rPr>
@@ -5174,11 +5229,11 @@
       <w:szCs w:val="28"/>
     </w:rPr>
   </w:style>
-  <w:style w:type="paragraph" w:styleId="Titel">
+  <w:style w:type="paragraph" w:styleId="Title">
     <w:name w:val="Title"/>
-    <w:basedOn w:val="Standaard"/>
-    <w:next w:val="Standaard"/>
-    <w:link w:val="TitelChar"/>
+    <w:basedOn w:val="Normal"/>
+    <w:next w:val="Normal"/>
+    <w:link w:val="TitleChar"/>
     <w:uiPriority w:val="10"/>
     <w:qFormat/>
     <w:rsid w:val="00F334E1"/>
@@ -5195,10 +5250,10 @@
       <w:szCs w:val="56"/>
     </w:rPr>
   </w:style>
-  <w:style w:type="character" w:customStyle="1" w:styleId="TitelChar">
-    <w:name w:val="Titel Char"/>
-    <w:basedOn w:val="Standaardalinea-lettertype"/>
-    <w:link w:val="Titel"/>
+  <w:style w:type="character" w:customStyle="1" w:styleId="TitleChar">
+    <w:name w:val="Title Char"/>
+    <w:basedOn w:val="DefaultParagraphFont"/>
+    <w:link w:val="Title"/>
     <w:uiPriority w:val="10"/>
     <w:rsid w:val="00F334E1"/>
     <w:rPr>
@@ -5210,9 +5265,9 @@
       <w:szCs w:val="56"/>
     </w:rPr>
   </w:style>
-  <w:style w:type="character" w:styleId="Intensievebenadrukking">
+  <w:style w:type="character" w:styleId="IntenseEmphasis">
     <w:name w:val="Intense Emphasis"/>
-    <w:basedOn w:val="Standaardalinea-lettertype"/>
+    <w:basedOn w:val="DefaultParagraphFont"/>
     <w:uiPriority w:val="21"/>
     <w:qFormat/>
     <w:rsid w:val="00F334E1"/>
@@ -5222,11 +5277,11 @@
       <w:color w:val="00B050"/>
     </w:rPr>
   </w:style>
-  <w:style w:type="paragraph" w:styleId="Duidelijkcitaat">
+  <w:style w:type="paragraph" w:styleId="IntenseQuote">
     <w:name w:val="Intense Quote"/>
-    <w:basedOn w:val="Standaard"/>
-    <w:next w:val="Standaard"/>
-    <w:link w:val="DuidelijkcitaatChar"/>
+    <w:basedOn w:val="Normal"/>
+    <w:next w:val="Normal"/>
+    <w:link w:val="IntenseQuoteChar"/>
     <w:uiPriority w:val="30"/>
     <w:qFormat/>
     <w:rsid w:val="00F334E1"/>
@@ -5245,10 +5300,10 @@
       <w:color w:val="00B050"/>
     </w:rPr>
   </w:style>
-  <w:style w:type="character" w:customStyle="1" w:styleId="DuidelijkcitaatChar">
-    <w:name w:val="Duidelijk citaat Char"/>
-    <w:basedOn w:val="Standaardalinea-lettertype"/>
-    <w:link w:val="Duidelijkcitaat"/>
+  <w:style w:type="character" w:customStyle="1" w:styleId="IntenseQuoteChar">
+    <w:name w:val="Intense Quote Char"/>
+    <w:basedOn w:val="DefaultParagraphFont"/>
+    <w:link w:val="IntenseQuote"/>
     <w:uiPriority w:val="30"/>
     <w:rsid w:val="00F334E1"/>
     <w:rPr>
@@ -5257,9 +5312,9 @@
       <w:color w:val="00B050"/>
     </w:rPr>
   </w:style>
-  <w:style w:type="character" w:styleId="Intensieveverwijzing">
+  <w:style w:type="character" w:styleId="IntenseReference">
     <w:name w:val="Intense Reference"/>
-    <w:basedOn w:val="Standaardalinea-lettertype"/>
+    <w:basedOn w:val="DefaultParagraphFont"/>
     <w:uiPriority w:val="32"/>
     <w:qFormat/>
     <w:rsid w:val="00F334E1"/>
@@ -5271,9 +5326,9 @@
       <w:spacing w:val="5"/>
     </w:rPr>
   </w:style>
-  <w:style w:type="character" w:styleId="Tekstvantijdelijkeaanduiding">
+  <w:style w:type="character" w:styleId="PlaceholderText">
     <w:name w:val="Placeholder Text"/>
-    <w:basedOn w:val="Standaardalinea-lettertype"/>
+    <w:basedOn w:val="DefaultParagraphFont"/>
     <w:uiPriority w:val="99"/>
     <w:semiHidden/>
     <w:rsid w:val="00F334E1"/>
@@ -5281,9 +5336,9 @@
       <w:color w:val="808080"/>
     </w:rPr>
   </w:style>
-  <w:style w:type="table" w:styleId="Tabelraster">
+  <w:style w:type="table" w:styleId="TableGrid">
     <w:name w:val="Table Grid"/>
-    <w:basedOn w:val="Standaardtabel"/>
+    <w:basedOn w:val="TableNormal"/>
     <w:uiPriority w:val="39"/>
     <w:rsid w:val="005A0E47"/>
     <w:pPr>
@@ -5300,9 +5355,9 @@
       </w:tblBorders>
     </w:tblPr>
   </w:style>
-  <w:style w:type="character" w:styleId="Zwaar">
+  <w:style w:type="character" w:styleId="Strong">
     <w:name w:val="Strong"/>
-    <w:basedOn w:val="Standaardalinea-lettertype"/>
+    <w:basedOn w:val="DefaultParagraphFont"/>
     <w:uiPriority w:val="22"/>
     <w:qFormat/>
     <w:rsid w:val="00A87701"/>
@@ -5311,10 +5366,10 @@
       <w:bCs/>
     </w:rPr>
   </w:style>
-  <w:style w:type="paragraph" w:styleId="Kopvaninhoudsopgave">
+  <w:style w:type="paragraph" w:styleId="TOCHeading">
     <w:name w:val="TOC Heading"/>
-    <w:basedOn w:val="Kop1"/>
-    <w:next w:val="Standaard"/>
+    <w:basedOn w:val="Heading1"/>
+    <w:next w:val="Normal"/>
     <w:uiPriority w:val="39"/>
     <w:unhideWhenUsed/>
     <w:qFormat/>
@@ -5327,10 +5382,10 @@
       <w:lang w:eastAsia="en-GB"/>
     </w:rPr>
   </w:style>
-  <w:style w:type="paragraph" w:styleId="Inhopg1">
+  <w:style w:type="paragraph" w:styleId="TOC1">
     <w:name w:val="toc 1"/>
-    <w:basedOn w:val="Standaard"/>
-    <w:next w:val="Standaard"/>
+    <w:basedOn w:val="Normal"/>
+    <w:next w:val="Normal"/>
     <w:autoRedefine/>
     <w:uiPriority w:val="39"/>
     <w:unhideWhenUsed/>
@@ -5341,7 +5396,7 @@
   </w:style>
   <w:style w:type="character" w:styleId="Hyperlink">
     <w:name w:val="Hyperlink"/>
-    <w:basedOn w:val="Standaardalinea-lettertype"/>
+    <w:basedOn w:val="DefaultParagraphFont"/>
     <w:uiPriority w:val="99"/>
     <w:unhideWhenUsed/>
     <w:rsid w:val="00505AD9"/>
@@ -5350,9 +5405,9 @@
       <w:u w:val="single"/>
     </w:rPr>
   </w:style>
-  <w:style w:type="paragraph" w:styleId="Lijstalinea">
+  <w:style w:type="paragraph" w:styleId="ListParagraph">
     <w:name w:val="List Paragraph"/>
-    <w:basedOn w:val="Standaard"/>
+    <w:basedOn w:val="Normal"/>
     <w:uiPriority w:val="34"/>
     <w:qFormat/>
     <w:rsid w:val="00962635"/>
@@ -5364,10 +5419,10 @@
       <w:rFonts w:ascii="Calibri" w:eastAsia="Calibri" w:hAnsi="Calibri" w:cs="Times New Roman"/>
     </w:rPr>
   </w:style>
-  <w:style w:type="paragraph" w:styleId="Bijschrift">
+  <w:style w:type="paragraph" w:styleId="Caption">
     <w:name w:val="caption"/>
-    <w:basedOn w:val="Standaard"/>
-    <w:next w:val="Standaard"/>
+    <w:basedOn w:val="Normal"/>
+    <w:next w:val="Normal"/>
     <w:uiPriority w:val="35"/>
     <w:unhideWhenUsed/>
     <w:qFormat/>
@@ -5383,10 +5438,10 @@
       <w:szCs w:val="18"/>
     </w:rPr>
   </w:style>
-  <w:style w:type="paragraph" w:styleId="Inhopg2">
+  <w:style w:type="paragraph" w:styleId="TOC2">
     <w:name w:val="toc 2"/>
-    <w:basedOn w:val="Standaard"/>
-    <w:next w:val="Standaard"/>
+    <w:basedOn w:val="Normal"/>
+    <w:next w:val="Normal"/>
     <w:autoRedefine/>
     <w:uiPriority w:val="39"/>
     <w:unhideWhenUsed/>
@@ -5424,7 +5479,7 @@
           </w:pPr>
           <w:r>
             <w:rPr>
-              <w:rStyle w:val="Tekstvantijdelijkeaanduiding"/>
+              <w:rStyle w:val="PlaceholderText"/>
             </w:rPr>
             <w:t>[Author]</w:t>
           </w:r>
@@ -5470,14 +5525,14 @@
     <w:charset w:val="00"/>
     <w:family w:val="swiss"/>
     <w:pitch w:val="variable"/>
-    <w:sig w:usb0="E0002AFF" w:usb1="C000247B" w:usb2="00000009" w:usb3="00000000" w:csb0="000001FF" w:csb1="00000000"/>
+    <w:sig w:usb0="E4002EFF" w:usb1="C000247B" w:usb2="00000009" w:usb3="00000000" w:csb0="000001FF" w:csb1="00000000"/>
   </w:font>
   <w:font w:name="Calibri Light">
     <w:panose1 w:val="020F0302020204030204"/>
     <w:charset w:val="00"/>
     <w:family w:val="swiss"/>
     <w:pitch w:val="variable"/>
-    <w:sig w:usb0="E0002AFF" w:usb1="C000247B" w:usb2="00000009" w:usb3="00000000" w:csb0="000001FF" w:csb1="00000000"/>
+    <w:sig w:usb0="E4002EFF" w:usb1="C000247B" w:usb2="00000009" w:usb3="00000000" w:csb0="000001FF" w:csb1="00000000"/>
   </w:font>
   <w:font w:name="Arial">
     <w:panose1 w:val="020B0604020202020204"/>
@@ -5514,6 +5569,7 @@
     <w:rsid w:val="007A5705"/>
     <w:rsid w:val="007C36B9"/>
     <w:rsid w:val="00C91856"/>
+    <w:rsid w:val="00CB1D61"/>
     <w:rsid w:val="00D7253D"/>
     <w:rsid w:val="00D92186"/>
   </w:rsids>
@@ -5532,8 +5588,8 @@
   </m:mathPr>
   <w:themeFontLang w:val="en-GB"/>
   <w:clrSchemeMapping w:bg1="light1" w:t1="dark1" w:bg2="light2" w:t2="dark2" w:accent1="accent1" w:accent2="accent2" w:accent3="accent3" w:accent4="accent4" w:accent5="accent5" w:accent6="accent6" w:hyperlink="hyperlink" w:followedHyperlink="followedHyperlink"/>
-  <w:decimalSymbol w:val=","/>
-  <w:listSeparator w:val=";"/>
+  <w:decimalSymbol w:val="."/>
+  <w:listSeparator w:val=","/>
   <w15:chartTrackingRefBased/>
 </w:settings>
 </file>
@@ -5933,17 +5989,17 @@
     <w:lsdException w:name="Unresolved Mention" w:semiHidden="1" w:unhideWhenUsed="1"/>
     <w:lsdException w:name="Smart Link" w:semiHidden="1" w:unhideWhenUsed="1"/>
   </w:latentStyles>
-  <w:style w:type="paragraph" w:default="1" w:styleId="Standaard">
+  <w:style w:type="paragraph" w:default="1" w:styleId="Normal">
     <w:name w:val="Normal"/>
     <w:qFormat/>
   </w:style>
-  <w:style w:type="character" w:default="1" w:styleId="Standaardalinea-lettertype">
+  <w:style w:type="character" w:default="1" w:styleId="DefaultParagraphFont">
     <w:name w:val="Default Paragraph Font"/>
     <w:uiPriority w:val="1"/>
     <w:semiHidden/>
     <w:unhideWhenUsed/>
   </w:style>
-  <w:style w:type="table" w:default="1" w:styleId="Standaardtabel">
+  <w:style w:type="table" w:default="1" w:styleId="TableNormal">
     <w:name w:val="Normal Table"/>
     <w:uiPriority w:val="99"/>
     <w:semiHidden/>
@@ -5958,15 +6014,15 @@
       </w:tblCellMar>
     </w:tblPr>
   </w:style>
-  <w:style w:type="numbering" w:default="1" w:styleId="Geenlijst">
+  <w:style w:type="numbering" w:default="1" w:styleId="NoList">
     <w:name w:val="No List"/>
     <w:uiPriority w:val="99"/>
     <w:semiHidden/>
     <w:unhideWhenUsed/>
   </w:style>
-  <w:style w:type="character" w:styleId="Tekstvantijdelijkeaanduiding">
+  <w:style w:type="character" w:styleId="PlaceholderText">
     <w:name w:val="Placeholder Text"/>
-    <w:basedOn w:val="Standaardalinea-lettertype"/>
+    <w:basedOn w:val="DefaultParagraphFont"/>
     <w:uiPriority w:val="99"/>
     <w:semiHidden/>
     <w:rsid w:val="006E606B"/>
@@ -6360,6 +6416,21 @@
 </file>
 
 <file path=customXml/item1.xml><?xml version="1.0" encoding="utf-8"?>
+<p:properties xmlns:p="http://schemas.microsoft.com/office/2006/metadata/properties" xmlns:xsi="http://www.w3.org/2001/XMLSchema-instance" xmlns:pc="http://schemas.microsoft.com/office/infopath/2007/PartnerControls">
+  <documentManagement/>
+</p:properties>
+</file>
+
+<file path=customXml/item2.xml><?xml version="1.0" encoding="utf-8"?>
+<?mso-contentType ?>
+<FormTemplates xmlns="http://schemas.microsoft.com/sharepoint/v3/contenttype/forms">
+  <Display>DocumentLibraryForm</Display>
+  <Edit>DocumentLibraryForm</Edit>
+  <New>DocumentLibraryForm</New>
+</FormTemplates>
+</file>
+
+<file path=customXml/item3.xml><?xml version="1.0" encoding="utf-8"?>
 <ct:contentTypeSchema xmlns:ct="http://schemas.microsoft.com/office/2006/metadata/contentType" xmlns:ma="http://schemas.microsoft.com/office/2006/metadata/properties/metaAttributes" ct:_="" ma:_="" ma:contentTypeName="Document" ma:contentTypeID="0x010100B88581BD563EAF418D629EBC79454972" ma:contentTypeVersion="11" ma:contentTypeDescription="Een nieuw document maken." ma:contentTypeScope="" ma:versionID="b598569b92bcce19204f83a5ee8ffcbc">
   <xsd:schema xmlns:xsd="http://www.w3.org/2001/XMLSchema" xmlns:xs="http://www.w3.org/2001/XMLSchema" xmlns:p="http://schemas.microsoft.com/office/2006/metadata/properties" xmlns:ns3="ef243ca3-07d4-4a66-b2ba-565e82da2954" xmlns:ns4="710b6eec-6348-4c2c-bf15-45dfb746aa9f" targetNamespace="http://schemas.microsoft.com/office/2006/metadata/properties" ma:root="true" ma:fieldsID="cd05177f1b559e1afaab26d51ce65f92" ns3:_="" ns4:_="">
     <xsd:import namespace="ef243ca3-07d4-4a66-b2ba-565e82da2954"/>
@@ -6568,26 +6639,28 @@
 </ct:contentTypeSchema>
 </file>
 
-<file path=customXml/item2.xml><?xml version="1.0" encoding="utf-8"?>
-<?mso-contentType ?>
-<FormTemplates xmlns="http://schemas.microsoft.com/sharepoint/v3/contenttype/forms">
-  <Display>DocumentLibraryForm</Display>
-  <Edit>DocumentLibraryForm</Edit>
-  <New>DocumentLibraryForm</New>
-</FormTemplates>
-</file>
-
-<file path=customXml/item3.xml><?xml version="1.0" encoding="utf-8"?>
-<p:properties xmlns:p="http://schemas.microsoft.com/office/2006/metadata/properties" xmlns:xsi="http://www.w3.org/2001/XMLSchema-instance" xmlns:pc="http://schemas.microsoft.com/office/infopath/2007/PartnerControls">
-  <documentManagement/>
-</p:properties>
-</file>
-
 <file path=customXml/item4.xml><?xml version="1.0" encoding="utf-8"?>
 <b:Sources xmlns:b="http://schemas.openxmlformats.org/officeDocument/2006/bibliography" xmlns="http://schemas.openxmlformats.org/officeDocument/2006/bibliography" SelectedStyle="\APASixthEditionOfficeOnline.xsl" StyleName="APA" Version="6"/>
 </file>
 
 <file path=customXml/itemProps1.xml><?xml version="1.0" encoding="utf-8"?>
+<ds:datastoreItem xmlns:ds="http://schemas.openxmlformats.org/officeDocument/2006/customXml" ds:itemID="{2D15FE48-98FE-4CC8-858D-27B8488C0689}">
+  <ds:schemaRefs>
+    <ds:schemaRef ds:uri="http://schemas.microsoft.com/office/2006/metadata/properties"/>
+    <ds:schemaRef ds:uri="http://schemas.microsoft.com/office/infopath/2007/PartnerControls"/>
+  </ds:schemaRefs>
+</ds:datastoreItem>
+</file>
+
+<file path=customXml/itemProps2.xml><?xml version="1.0" encoding="utf-8"?>
+<ds:datastoreItem xmlns:ds="http://schemas.openxmlformats.org/officeDocument/2006/customXml" ds:itemID="{E1EC0E11-623D-4F2D-A9D9-1C505B1ACB2D}">
+  <ds:schemaRefs>
+    <ds:schemaRef ds:uri="http://schemas.microsoft.com/sharepoint/v3/contenttype/forms"/>
+  </ds:schemaRefs>
+</ds:datastoreItem>
+</file>
+
+<file path=customXml/itemProps3.xml><?xml version="1.0" encoding="utf-8"?>
 <ds:datastoreItem xmlns:ds="http://schemas.openxmlformats.org/officeDocument/2006/customXml" ds:itemID="{3EB8AFD5-AB48-4729-A72F-7FC891B93910}">
   <ds:schemaRefs>
     <ds:schemaRef ds:uri="http://schemas.microsoft.com/office/2006/metadata/contentType"/>
@@ -6606,25 +6679,8 @@
 </ds:datastoreItem>
 </file>
 
-<file path=customXml/itemProps2.xml><?xml version="1.0" encoding="utf-8"?>
-<ds:datastoreItem xmlns:ds="http://schemas.openxmlformats.org/officeDocument/2006/customXml" ds:itemID="{E1EC0E11-623D-4F2D-A9D9-1C505B1ACB2D}">
-  <ds:schemaRefs>
-    <ds:schemaRef ds:uri="http://schemas.microsoft.com/sharepoint/v3/contenttype/forms"/>
-  </ds:schemaRefs>
-</ds:datastoreItem>
-</file>
-
-<file path=customXml/itemProps3.xml><?xml version="1.0" encoding="utf-8"?>
-<ds:datastoreItem xmlns:ds="http://schemas.openxmlformats.org/officeDocument/2006/customXml" ds:itemID="{2D15FE48-98FE-4CC8-858D-27B8488C0689}">
-  <ds:schemaRefs>
-    <ds:schemaRef ds:uri="http://schemas.microsoft.com/office/2006/metadata/properties"/>
-    <ds:schemaRef ds:uri="http://schemas.microsoft.com/office/infopath/2007/PartnerControls"/>
-  </ds:schemaRefs>
-</ds:datastoreItem>
-</file>
-
 <file path=customXml/itemProps4.xml><?xml version="1.0" encoding="utf-8"?>
-<ds:datastoreItem xmlns:ds="http://schemas.openxmlformats.org/officeDocument/2006/customXml" ds:itemID="{334C4BDB-F28C-4CC4-A6CC-EC0BE1DBB606}">
+<ds:datastoreItem xmlns:ds="http://schemas.openxmlformats.org/officeDocument/2006/customXml" ds:itemID="{C24E84E0-74F0-4875-BB7B-810D7562D4CE}">
   <ds:schemaRefs>
     <ds:schemaRef ds:uri="http://schemas.openxmlformats.org/officeDocument/2006/bibliography"/>
   </ds:schemaRefs>

</xml_diff>